<commit_message>
Intencional bugs y tests de acepctación
</commit_message>
<xml_diff>
--- a/Intentional bugs - adrcanfer.docx
+++ b/Intentional bugs - adrcanfer.docx
@@ -69,8 +69,8 @@
         <w:tblLook w:val="04A0" w:firstRow="1" w:lastRow="0" w:firstColumn="1" w:lastColumn="0" w:noHBand="0" w:noVBand="1"/>
       </w:tblPr>
       <w:tblGrid>
-        <w:gridCol w:w="1951"/>
-        <w:gridCol w:w="7291"/>
+        <w:gridCol w:w="1923"/>
+        <w:gridCol w:w="7103"/>
       </w:tblGrid>
       <w:tr>
         <w:trPr>
@@ -543,7 +543,7 @@
         <w:tblLook w:val="04A0" w:firstRow="1" w:lastRow="0" w:firstColumn="1" w:lastColumn="0" w:noHBand="0" w:noVBand="1"/>
       </w:tblPr>
       <w:tblGrid>
-        <w:gridCol w:w="9242"/>
+        <w:gridCol w:w="9026"/>
       </w:tblGrid>
       <w:tr>
         <w:trPr>
@@ -873,13 +873,7 @@
         <w:pStyle w:val="Notes"/>
       </w:pPr>
       <w:r>
-        <w:t>Comment on whether the tester found this bug or not.</w:t>
-      </w:r>
-      <w:r>
-        <w:t xml:space="preserve"> For instance, “The tester reported on this error, but he didn’t mention the phone numbers that he entered”.</w:t>
-      </w:r>
-      <w:r>
-        <w:t xml:space="preserve"> </w:t>
+        <w:t>The tester didn’t detect the bug.</w:t>
       </w:r>
     </w:p>
     <w:p/>
@@ -915,8 +909,6 @@
       <w:r>
         <w:t>When you subscribe to a new volume providing an expired credit card, the system must show the following message: ‘Credit card must not have expired’, but the system return ‘Cannot commit this operation’</w:t>
       </w:r>
-      <w:bookmarkStart w:id="1" w:name="_GoBack"/>
-      <w:bookmarkEnd w:id="1"/>
     </w:p>
     <w:p>
       <w:pPr>
@@ -931,7 +923,15 @@
         <w:pStyle w:val="Notes"/>
       </w:pPr>
       <w:r>
-        <w:t xml:space="preserve">Comment on whether the tester found this bug or not. For instance, “The tester reported on this error, but he didn’t mention the phone numbers that he entered”. </w:t>
+        <w:t>The tester reported on this error</w:t>
+      </w:r>
+      <w:r>
+        <w:t>.</w:t>
+      </w:r>
+      <w:bookmarkStart w:id="1" w:name="_GoBack"/>
+      <w:bookmarkEnd w:id="1"/>
+      <w:r>
+        <w:t xml:space="preserve"> </w:t>
       </w:r>
     </w:p>
     <w:p/>
@@ -1118,7 +1118,7 @@
     <w:lsdException w:name="Table Web 2" w:semiHidden="1" w:unhideWhenUsed="1"/>
     <w:lsdException w:name="Table Web 3" w:semiHidden="1" w:unhideWhenUsed="1"/>
     <w:lsdException w:name="Balloon Text" w:semiHidden="1" w:unhideWhenUsed="1"/>
-    <w:lsdException w:name="Table Grid" w:semiHidden="1" w:uiPriority="59" w:unhideWhenUsed="1"/>
+    <w:lsdException w:name="Table Grid" w:uiPriority="59"/>
     <w:lsdException w:name="Table Theme" w:semiHidden="1" w:unhideWhenUsed="1"/>
     <w:lsdException w:name="Placeholder Text" w:semiHidden="1"/>
     <w:lsdException w:name="No Spacing" w:uiPriority="1" w:qFormat="1"/>
@@ -3044,7 +3044,7 @@
 </file>
 
 <file path=customXml/itemProps1.xml><?xml version="1.0" encoding="utf-8"?>
-<ds:datastoreItem xmlns:ds="http://schemas.openxmlformats.org/officeDocument/2006/customXml" ds:itemID="{C629706B-E627-4CC2-9481-F3D65F205F8B}">
+<ds:datastoreItem xmlns:ds="http://schemas.openxmlformats.org/officeDocument/2006/customXml" ds:itemID="{067D00AE-57D7-4601-9723-98E7416B89F7}">
   <ds:schemaRefs>
     <ds:schemaRef ds:uri="http://schemas.openxmlformats.org/officeDocument/2006/bibliography"/>
   </ds:schemaRefs>

</xml_diff>